<commit_message>
memindahkan ss aplikasi dan  menambah ppt untuk ortu
Signed-off-by: Syifa' Ul Haq M <syifaulhaq80@gmail.com>
</commit_message>
<xml_diff>
--- a/Laporan/Manual Book/Dashboard Orang Tua.docx
+++ b/Laporan/Manual Book/Dashboard Orang Tua.docx
@@ -23,17 +23,7 @@
           <w:sz w:val="24"/>
           <w:szCs w:val="24"/>
         </w:rPr>
-        <w:t xml:space="preserve">Dashboard </w:t>
-      </w:r>
-      <w:r>
-        <w:rPr>
-          <w:rFonts w:ascii="Times New Roman" w:hAnsi="Times New Roman" w:cs="Times New Roman"/>
-          <w:b/>
-          <w:bCs/>
-          <w:sz w:val="24"/>
-          <w:szCs w:val="24"/>
-        </w:rPr>
-        <w:t>Orang Tua</w:t>
+        <w:t>Dashboard Orang Tua</w:t>
       </w:r>
     </w:p>
     <w:p>
@@ -365,7 +355,7 @@
           <w:bCs/>
           <w:lang w:val="en-US"/>
         </w:rPr>
-        <w:t>Walikelas</w:t>
+        <w:t>Orang Tua</w:t>
       </w:r>
     </w:p>
     <w:p>
@@ -847,14 +837,7 @@
           <w:lang w:val="en-US"/>
         </w:rPr>
         <w:lastRenderedPageBreak/>
-        <w:t xml:space="preserve">Monitoring </w:t>
-      </w:r>
-      <w:r>
-        <w:rPr>
-          <w:rFonts w:ascii="Times New Roman" w:hAnsi="Times New Roman" w:cs="Times New Roman"/>
-          <w:lang w:val="en-US"/>
-        </w:rPr>
-        <w:t>Tahfiz</w:t>
+        <w:t>Monitoring Tahfiz</w:t>
       </w:r>
     </w:p>
     <w:p>
@@ -959,14 +942,7 @@
           <w:rFonts w:ascii="Times New Roman" w:hAnsi="Times New Roman" w:cs="Times New Roman"/>
           <w:lang w:val="en-US"/>
         </w:rPr>
-        <w:t xml:space="preserve">Monitoring </w:t>
-      </w:r>
-      <w:r>
-        <w:rPr>
-          <w:rFonts w:ascii="Times New Roman" w:hAnsi="Times New Roman" w:cs="Times New Roman"/>
-          <w:lang w:val="en-US"/>
-        </w:rPr>
-        <w:t>Mahfudhot</w:t>
+        <w:t>Monitoring Mahfudhot</w:t>
       </w:r>
     </w:p>
     <w:p>

</xml_diff>